<commit_message>
fix: laporan anas dan rizal
</commit_message>
<xml_diff>
--- a/public/Laporan.docx
+++ b/public/Laporan.docx
@@ -4,20 +4,19 @@
   <w:body>
     <w:tbl>
       <w:tblPr>
-        <w:tblStyle w:val="TabelKisi1Terang"/>
-        <w:tblpPr w:leftFromText="180" w:rightFromText="180" w:vertAnchor="page" w:horzAnchor="margin" w:tblpY="2630"/>
+        <w:tblStyle w:val="GridTable1Light"/>
+        <w:tblpPr w:leftFromText="180" w:rightFromText="180" w:vertAnchor="page" w:horzAnchor="margin" w:tblpY="3205"/>
         <w:tblW w:w="0" w:type="auto"/>
+        <w:tblLayout w:type="fixed"/>
         <w:tblLook w:val="04A0" w:firstRow="1" w:lastRow="0" w:firstColumn="1" w:lastColumn="0" w:noHBand="0" w:noVBand="1"/>
       </w:tblPr>
       <w:tblGrid>
         <w:gridCol w:w="716"/>
-        <w:gridCol w:w="1124"/>
-        <w:gridCol w:w="1313"/>
-        <w:gridCol w:w="1106"/>
-        <w:gridCol w:w="755"/>
-        <w:gridCol w:w="973"/>
-        <w:gridCol w:w="914"/>
-        <w:gridCol w:w="2115"/>
+        <w:gridCol w:w="1831"/>
+        <w:gridCol w:w="1417"/>
+        <w:gridCol w:w="1276"/>
+        <w:gridCol w:w="1701"/>
+        <w:gridCol w:w="1563"/>
       </w:tblGrid>
       <w:tr>
         <w:trPr>
@@ -41,7 +40,7 @@
         </w:tc>
         <w:tc>
           <w:tcPr>
-            <w:tcW w:w="1124" w:type="dxa"/>
+            <w:tcW w:w="1831" w:type="dxa"/>
             <w:vAlign w:val="center"/>
           </w:tcPr>
           <w:p>
@@ -49,8 +48,53 @@
               <w:jc w:val="center"/>
               <w:cnfStyle w:val="100000000000" w:firstRow="1" w:lastRow="0" w:firstColumn="0" w:lastColumn="0" w:oddVBand="0" w:evenVBand="0" w:oddHBand="0" w:evenHBand="0" w:firstRowFirstColumn="0" w:firstRowLastColumn="0" w:lastRowFirstColumn="0" w:lastRowLastColumn="0"/>
             </w:pPr>
+            <w:r>
+              <w:t xml:space="preserve">Nama </w:t>
+            </w:r>
             <w:proofErr w:type="spellStart"/>
             <w:r>
+              <w:t>proyek</w:t>
+            </w:r>
+            <w:proofErr w:type="spellEnd"/>
+          </w:p>
+        </w:tc>
+        <w:tc>
+          <w:tcPr>
+            <w:tcW w:w="1417" w:type="dxa"/>
+            <w:vAlign w:val="center"/>
+          </w:tcPr>
+          <w:p>
+            <w:pPr>
+              <w:jc w:val="center"/>
+              <w:cnfStyle w:val="100000000000" w:firstRow="1" w:lastRow="0" w:firstColumn="0" w:lastColumn="0" w:oddVBand="0" w:evenVBand="0" w:oddHBand="0" w:evenHBand="0" w:firstRowFirstColumn="0" w:firstRowLastColumn="0" w:lastRowFirstColumn="0" w:lastRowLastColumn="0"/>
+            </w:pPr>
+            <w:proofErr w:type="spellStart"/>
+            <w:r>
+              <w:t>Tempat</w:t>
+            </w:r>
+            <w:proofErr w:type="spellEnd"/>
+            <w:r>
+              <w:t xml:space="preserve"> </w:t>
+            </w:r>
+            <w:proofErr w:type="spellStart"/>
+            <w:r>
+              <w:t>proyek</w:t>
+            </w:r>
+            <w:proofErr w:type="spellEnd"/>
+          </w:p>
+        </w:tc>
+        <w:tc>
+          <w:tcPr>
+            <w:tcW w:w="1276" w:type="dxa"/>
+            <w:vAlign w:val="center"/>
+          </w:tcPr>
+          <w:p>
+            <w:pPr>
+              <w:jc w:val="center"/>
+              <w:cnfStyle w:val="100000000000" w:firstRow="1" w:lastRow="0" w:firstColumn="0" w:lastColumn="0" w:oddVBand="0" w:evenVBand="0" w:oddHBand="0" w:evenHBand="0" w:firstRowFirstColumn="0" w:firstRowLastColumn="0" w:lastRowFirstColumn="0" w:lastRowLastColumn="0"/>
+            </w:pPr>
+            <w:proofErr w:type="spellStart"/>
+            <w:r>
               <w:t>Tanggal</w:t>
             </w:r>
             <w:proofErr w:type="spellEnd"/>
@@ -58,7 +102,7 @@
         </w:tc>
         <w:tc>
           <w:tcPr>
-            <w:tcW w:w="1313" w:type="dxa"/>
+            <w:tcW w:w="1701" w:type="dxa"/>
             <w:vAlign w:val="center"/>
           </w:tcPr>
           <w:p>
@@ -67,13 +111,13 @@
               <w:cnfStyle w:val="100000000000" w:firstRow="1" w:lastRow="0" w:firstColumn="0" w:lastColumn="0" w:oddVBand="0" w:evenVBand="0" w:oddHBand="0" w:evenHBand="0" w:firstRowFirstColumn="0" w:firstRowLastColumn="0" w:lastRowFirstColumn="0" w:lastRowLastColumn="0"/>
             </w:pPr>
             <w:r>
-              <w:t>Customer</w:t>
-            </w:r>
-          </w:p>
-        </w:tc>
-        <w:tc>
-          <w:tcPr>
-            <w:tcW w:w="1106" w:type="dxa"/>
+              <w:t>Barang</w:t>
+            </w:r>
+          </w:p>
+        </w:tc>
+        <w:tc>
+          <w:tcPr>
+            <w:tcW w:w="1559" w:type="dxa"/>
             <w:vAlign w:val="center"/>
           </w:tcPr>
           <w:p>
@@ -81,70 +125,8 @@
               <w:jc w:val="center"/>
               <w:cnfStyle w:val="100000000000" w:firstRow="1" w:lastRow="0" w:firstColumn="0" w:lastColumn="0" w:oddVBand="0" w:evenVBand="0" w:oddHBand="0" w:evenHBand="0" w:firstRowFirstColumn="0" w:firstRowLastColumn="0" w:lastRowFirstColumn="0" w:lastRowLastColumn="0"/>
             </w:pPr>
-            <w:proofErr w:type="spellStart"/>
-            <w:r>
-              <w:t>Produk</w:t>
-            </w:r>
-            <w:proofErr w:type="spellEnd"/>
-          </w:p>
-        </w:tc>
-        <w:tc>
-          <w:tcPr>
-            <w:tcW w:w="755" w:type="dxa"/>
-            <w:vAlign w:val="center"/>
-          </w:tcPr>
-          <w:p>
-            <w:pPr>
-              <w:jc w:val="center"/>
-              <w:cnfStyle w:val="100000000000" w:firstRow="1" w:lastRow="0" w:firstColumn="0" w:lastColumn="0" w:oddVBand="0" w:evenVBand="0" w:oddHBand="0" w:evenHBand="0" w:firstRowFirstColumn="0" w:firstRowLastColumn="0" w:lastRowFirstColumn="0" w:lastRowLastColumn="0"/>
-            </w:pPr>
-            <w:r>
-              <w:t>Qty</w:t>
-            </w:r>
-          </w:p>
-        </w:tc>
-        <w:tc>
-          <w:tcPr>
-            <w:tcW w:w="973" w:type="dxa"/>
-            <w:vAlign w:val="center"/>
-          </w:tcPr>
-          <w:p>
-            <w:pPr>
-              <w:jc w:val="center"/>
-              <w:cnfStyle w:val="100000000000" w:firstRow="1" w:lastRow="0" w:firstColumn="0" w:lastColumn="0" w:oddVBand="0" w:evenVBand="0" w:oddHBand="0" w:evenHBand="0" w:firstRowFirstColumn="0" w:firstRowLastColumn="0" w:lastRowFirstColumn="0" w:lastRowLastColumn="0"/>
-            </w:pPr>
-            <w:r>
-              <w:t>Harga</w:t>
-            </w:r>
-          </w:p>
-        </w:tc>
-        <w:tc>
-          <w:tcPr>
-            <w:tcW w:w="914" w:type="dxa"/>
-            <w:vAlign w:val="center"/>
-          </w:tcPr>
-          <w:p>
-            <w:pPr>
-              <w:jc w:val="center"/>
-              <w:cnfStyle w:val="100000000000" w:firstRow="1" w:lastRow="0" w:firstColumn="0" w:lastColumn="0" w:oddVBand="0" w:evenVBand="0" w:oddHBand="0" w:evenHBand="0" w:firstRowFirstColumn="0" w:firstRowLastColumn="0" w:lastRowFirstColumn="0" w:lastRowLastColumn="0"/>
-            </w:pPr>
             <w:r>
               <w:t>Total</w:t>
-            </w:r>
-          </w:p>
-        </w:tc>
-        <w:tc>
-          <w:tcPr>
-            <w:tcW w:w="2115" w:type="dxa"/>
-            <w:vAlign w:val="center"/>
-          </w:tcPr>
-          <w:p>
-            <w:pPr>
-              <w:jc w:val="center"/>
-              <w:cnfStyle w:val="100000000000" w:firstRow="1" w:lastRow="0" w:firstColumn="0" w:lastColumn="0" w:oddVBand="0" w:evenVBand="0" w:oddHBand="0" w:evenHBand="0" w:firstRowFirstColumn="0" w:firstRowLastColumn="0" w:lastRowFirstColumn="0" w:lastRowLastColumn="0"/>
-            </w:pPr>
-            <w:r>
-              <w:t>No Nota</w:t>
             </w:r>
           </w:p>
         </w:tc>
@@ -162,15 +144,53 @@
           <w:p>
             <w:pPr>
               <w:jc w:val="center"/>
-            </w:pPr>
-            <w:r>
+              <w:rPr>
+                <w:b w:val="0"/>
+                <w:bCs w:val="0"/>
+              </w:rPr>
+            </w:pPr>
+            <w:r>
+              <w:rPr>
+                <w:b w:val="0"/>
+                <w:bCs w:val="0"/>
+              </w:rPr>
               <w:t>1</w:t>
             </w:r>
           </w:p>
         </w:tc>
         <w:tc>
           <w:tcPr>
-            <w:tcW w:w="1124" w:type="dxa"/>
+            <w:tcW w:w="1831" w:type="dxa"/>
+            <w:vAlign w:val="center"/>
+          </w:tcPr>
+          <w:p>
+            <w:pPr>
+              <w:jc w:val="center"/>
+              <w:cnfStyle w:val="000000000000" w:firstRow="0" w:lastRow="0" w:firstColumn="0" w:lastColumn="0" w:oddVBand="0" w:evenVBand="0" w:oddHBand="0" w:evenHBand="0" w:firstRowFirstColumn="0" w:firstRowLastColumn="0" w:lastRowFirstColumn="0" w:lastRowLastColumn="0"/>
+            </w:pPr>
+            <w:r>
+              <w:t>Renovasi Toilet</w:t>
+            </w:r>
+          </w:p>
+        </w:tc>
+        <w:tc>
+          <w:tcPr>
+            <w:tcW w:w="1417" w:type="dxa"/>
+            <w:vAlign w:val="center"/>
+          </w:tcPr>
+          <w:p>
+            <w:pPr>
+              <w:jc w:val="center"/>
+              <w:cnfStyle w:val="000000000000" w:firstRow="0" w:lastRow="0" w:firstColumn="0" w:lastColumn="0" w:oddVBand="0" w:evenVBand="0" w:oddHBand="0" w:evenHBand="0" w:firstRowFirstColumn="0" w:firstRowLastColumn="0" w:lastRowFirstColumn="0" w:lastRowLastColumn="0"/>
+            </w:pPr>
+            <w:r>
+              <w:t>Jln. Sudiarto No. 383, Banjarmasin 18733, Aceh</w:t>
+            </w:r>
+          </w:p>
+        </w:tc>
+        <w:tc>
+          <w:tcPr>
+            <w:tcW w:w="1276" w:type="dxa"/>
             <w:vAlign w:val="center"/>
           </w:tcPr>
           <w:p>
@@ -185,22 +205,7 @@
         </w:tc>
         <w:tc>
           <w:tcPr>
-            <w:tcW w:w="1313" w:type="dxa"/>
-            <w:vAlign w:val="center"/>
-          </w:tcPr>
-          <w:p>
-            <w:pPr>
-              <w:jc w:val="center"/>
-              <w:cnfStyle w:val="000000000000" w:firstRow="0" w:lastRow="0" w:firstColumn="0" w:lastColumn="0" w:oddVBand="0" w:evenVBand="0" w:oddHBand="0" w:evenHBand="0" w:firstRowFirstColumn="0" w:firstRowLastColumn="0" w:lastRowFirstColumn="0" w:lastRowLastColumn="0"/>
-            </w:pPr>
-            <w:r>
-              <w:t>Bambang Sirait</w:t>
-            </w:r>
-          </w:p>
-        </w:tc>
-        <w:tc>
-          <w:tcPr>
-            <w:tcW w:w="1106" w:type="dxa"/>
+            <w:tcW w:w="1701" w:type="dxa"/>
             <w:vAlign w:val="center"/>
           </w:tcPr>
           <w:p>
@@ -215,61 +220,16 @@
         </w:tc>
         <w:tc>
           <w:tcPr>
-            <w:tcW w:w="755" w:type="dxa"/>
-            <w:vAlign w:val="center"/>
-          </w:tcPr>
-          <w:p>
-            <w:pPr>
-              <w:jc w:val="center"/>
-              <w:cnfStyle w:val="000000000000" w:firstRow="0" w:lastRow="0" w:firstColumn="0" w:lastColumn="0" w:oddVBand="0" w:evenVBand="0" w:oddHBand="0" w:evenHBand="0" w:firstRowFirstColumn="0" w:firstRowLastColumn="0" w:lastRowFirstColumn="0" w:lastRowLastColumn="0"/>
-            </w:pPr>
-            <w:r>
-              <w:t>10</w:t>
-            </w:r>
-          </w:p>
-        </w:tc>
-        <w:tc>
-          <w:tcPr>
-            <w:tcW w:w="973" w:type="dxa"/>
-            <w:vAlign w:val="center"/>
-          </w:tcPr>
-          <w:p>
-            <w:pPr>
-              <w:jc w:val="center"/>
-              <w:cnfStyle w:val="000000000000" w:firstRow="0" w:lastRow="0" w:firstColumn="0" w:lastColumn="0" w:oddVBand="0" w:evenVBand="0" w:oddHBand="0" w:evenHBand="0" w:firstRowFirstColumn="0" w:firstRowLastColumn="0" w:lastRowFirstColumn="0" w:lastRowLastColumn="0"/>
-            </w:pPr>
-            <w:r>
-              <w:t>0,00</w:t>
-            </w:r>
-          </w:p>
-        </w:tc>
-        <w:tc>
-          <w:tcPr>
-            <w:tcW w:w="914" w:type="dxa"/>
-            <w:vAlign w:val="center"/>
-          </w:tcPr>
-          <w:p>
-            <w:pPr>
-              <w:jc w:val="center"/>
-              <w:cnfStyle w:val="000000000000" w:firstRow="0" w:lastRow="0" w:firstColumn="0" w:lastColumn="0" w:oddVBand="0" w:evenVBand="0" w:oddHBand="0" w:evenHBand="0" w:firstRowFirstColumn="0" w:firstRowLastColumn="0" w:lastRowFirstColumn="0" w:lastRowLastColumn="0"/>
-            </w:pPr>
-            <w:r>
-              <w:t>200.000,00</w:t>
-            </w:r>
-          </w:p>
-        </w:tc>
-        <w:tc>
-          <w:tcPr>
-            <w:tcW w:w="2115" w:type="dxa"/>
-            <w:vAlign w:val="center"/>
-          </w:tcPr>
-          <w:p>
-            <w:pPr>
-              <w:jc w:val="center"/>
-              <w:cnfStyle w:val="000000000000" w:firstRow="0" w:lastRow="0" w:firstColumn="0" w:lastColumn="0" w:oddVBand="0" w:evenVBand="0" w:oddHBand="0" w:evenHBand="0" w:firstRowFirstColumn="0" w:firstRowLastColumn="0" w:lastRowFirstColumn="0" w:lastRowLastColumn="0"/>
-            </w:pPr>
-            <w:r>
-              <w:t>Nota-0001</w:t>
+            <w:tcW w:w="1559" w:type="dxa"/>
+            <w:vAlign w:val="center"/>
+          </w:tcPr>
+          <w:p>
+            <w:pPr>
+              <w:jc w:val="center"/>
+              <w:cnfStyle w:val="000000000000" w:firstRow="0" w:lastRow="0" w:firstColumn="0" w:lastColumn="0" w:oddVBand="0" w:evenVBand="0" w:oddHBand="0" w:evenHBand="0" w:firstRowFirstColumn="0" w:firstRowLastColumn="0" w:lastRowFirstColumn="0" w:lastRowLastColumn="0"/>
+            </w:pPr>
+            <w:r>
+              <w:t>200000</w:t>
             </w:r>
           </w:p>
         </w:tc>
@@ -287,15 +247,53 @@
           <w:p>
             <w:pPr>
               <w:jc w:val="center"/>
-            </w:pPr>
-            <w:r>
+              <w:rPr>
+                <w:b w:val="0"/>
+                <w:bCs w:val="0"/>
+              </w:rPr>
+            </w:pPr>
+            <w:r>
+              <w:rPr>
+                <w:b w:val="0"/>
+                <w:bCs w:val="0"/>
+              </w:rPr>
               <w:t>2</w:t>
             </w:r>
           </w:p>
         </w:tc>
         <w:tc>
           <w:tcPr>
-            <w:tcW w:w="1124" w:type="dxa"/>
+            <w:tcW w:w="1831" w:type="dxa"/>
+            <w:vAlign w:val="center"/>
+          </w:tcPr>
+          <w:p>
+            <w:pPr>
+              <w:jc w:val="center"/>
+              <w:cnfStyle w:val="000000000000" w:firstRow="0" w:lastRow="0" w:firstColumn="0" w:lastColumn="0" w:oddVBand="0" w:evenVBand="0" w:oddHBand="0" w:evenHBand="0" w:firstRowFirstColumn="0" w:firstRowLastColumn="0" w:lastRowFirstColumn="0" w:lastRowLastColumn="0"/>
+            </w:pPr>
+            <w:r>
+              <w:t>Renovasi Toilet</w:t>
+            </w:r>
+          </w:p>
+        </w:tc>
+        <w:tc>
+          <w:tcPr>
+            <w:tcW w:w="1417" w:type="dxa"/>
+            <w:vAlign w:val="center"/>
+          </w:tcPr>
+          <w:p>
+            <w:pPr>
+              <w:jc w:val="center"/>
+              <w:cnfStyle w:val="000000000000" w:firstRow="0" w:lastRow="0" w:firstColumn="0" w:lastColumn="0" w:oddVBand="0" w:evenVBand="0" w:oddHBand="0" w:evenHBand="0" w:firstRowFirstColumn="0" w:firstRowLastColumn="0" w:lastRowFirstColumn="0" w:lastRowLastColumn="0"/>
+            </w:pPr>
+            <w:r>
+              <w:t>Jln. Sudiarto No. 383, Banjarmasin 18733, Aceh</w:t>
+            </w:r>
+          </w:p>
+        </w:tc>
+        <w:tc>
+          <w:tcPr>
+            <w:tcW w:w="1276" w:type="dxa"/>
             <w:vAlign w:val="center"/>
           </w:tcPr>
           <w:p>
@@ -310,22 +308,7 @@
         </w:tc>
         <w:tc>
           <w:tcPr>
-            <w:tcW w:w="1313" w:type="dxa"/>
-            <w:vAlign w:val="center"/>
-          </w:tcPr>
-          <w:p>
-            <w:pPr>
-              <w:jc w:val="center"/>
-              <w:cnfStyle w:val="000000000000" w:firstRow="0" w:lastRow="0" w:firstColumn="0" w:lastColumn="0" w:oddVBand="0" w:evenVBand="0" w:oddHBand="0" w:evenHBand="0" w:firstRowFirstColumn="0" w:firstRowLastColumn="0" w:lastRowFirstColumn="0" w:lastRowLastColumn="0"/>
-            </w:pPr>
-            <w:r>
-              <w:t>Bambang Sirait</w:t>
-            </w:r>
-          </w:p>
-        </w:tc>
-        <w:tc>
-          <w:tcPr>
-            <w:tcW w:w="1106" w:type="dxa"/>
+            <w:tcW w:w="1701" w:type="dxa"/>
             <w:vAlign w:val="center"/>
           </w:tcPr>
           <w:p>
@@ -340,61 +323,16 @@
         </w:tc>
         <w:tc>
           <w:tcPr>
-            <w:tcW w:w="755" w:type="dxa"/>
-            <w:vAlign w:val="center"/>
-          </w:tcPr>
-          <w:p>
-            <w:pPr>
-              <w:jc w:val="center"/>
-              <w:cnfStyle w:val="000000000000" w:firstRow="0" w:lastRow="0" w:firstColumn="0" w:lastColumn="0" w:oddVBand="0" w:evenVBand="0" w:oddHBand="0" w:evenHBand="0" w:firstRowFirstColumn="0" w:firstRowLastColumn="0" w:lastRowFirstColumn="0" w:lastRowLastColumn="0"/>
-            </w:pPr>
-            <w:r>
-              <w:t>1</w:t>
-            </w:r>
-          </w:p>
-        </w:tc>
-        <w:tc>
-          <w:tcPr>
-            <w:tcW w:w="973" w:type="dxa"/>
-            <w:vAlign w:val="center"/>
-          </w:tcPr>
-          <w:p>
-            <w:pPr>
-              <w:jc w:val="center"/>
-              <w:cnfStyle w:val="000000000000" w:firstRow="0" w:lastRow="0" w:firstColumn="0" w:lastColumn="0" w:oddVBand="0" w:evenVBand="0" w:oddHBand="0" w:evenHBand="0" w:firstRowFirstColumn="0" w:firstRowLastColumn="0" w:lastRowFirstColumn="0" w:lastRowLastColumn="0"/>
-            </w:pPr>
-            <w:r>
-              <w:t>0,00</w:t>
-            </w:r>
-          </w:p>
-        </w:tc>
-        <w:tc>
-          <w:tcPr>
-            <w:tcW w:w="914" w:type="dxa"/>
-            <w:vAlign w:val="center"/>
-          </w:tcPr>
-          <w:p>
-            <w:pPr>
-              <w:jc w:val="center"/>
-              <w:cnfStyle w:val="000000000000" w:firstRow="0" w:lastRow="0" w:firstColumn="0" w:lastColumn="0" w:oddVBand="0" w:evenVBand="0" w:oddHBand="0" w:evenHBand="0" w:firstRowFirstColumn="0" w:firstRowLastColumn="0" w:lastRowFirstColumn="0" w:lastRowLastColumn="0"/>
-            </w:pPr>
-            <w:r>
-              <w:t>5.000.000,00</w:t>
-            </w:r>
-          </w:p>
-        </w:tc>
-        <w:tc>
-          <w:tcPr>
-            <w:tcW w:w="2115" w:type="dxa"/>
-            <w:vAlign w:val="center"/>
-          </w:tcPr>
-          <w:p>
-            <w:pPr>
-              <w:jc w:val="center"/>
-              <w:cnfStyle w:val="000000000000" w:firstRow="0" w:lastRow="0" w:firstColumn="0" w:lastColumn="0" w:oddVBand="0" w:evenVBand="0" w:oddHBand="0" w:evenHBand="0" w:firstRowFirstColumn="0" w:firstRowLastColumn="0" w:lastRowFirstColumn="0" w:lastRowLastColumn="0"/>
-            </w:pPr>
-            <w:r>
-              <w:t>Nota-0001</w:t>
+            <w:tcW w:w="1559" w:type="dxa"/>
+            <w:vAlign w:val="center"/>
+          </w:tcPr>
+          <w:p>
+            <w:pPr>
+              <w:jc w:val="center"/>
+              <w:cnfStyle w:val="000000000000" w:firstRow="0" w:lastRow="0" w:firstColumn="0" w:lastColumn="0" w:oddVBand="0" w:evenVBand="0" w:oddHBand="0" w:evenHBand="0" w:firstRowFirstColumn="0" w:firstRowLastColumn="0" w:lastRowFirstColumn="0" w:lastRowLastColumn="0"/>
+            </w:pPr>
+            <w:r>
+              <w:t>5000000</w:t>
             </w:r>
           </w:p>
         </w:tc>
@@ -412,45 +350,68 @@
           <w:p>
             <w:pPr>
               <w:jc w:val="center"/>
-            </w:pPr>
-            <w:r>
+              <w:rPr>
+                <w:b w:val="0"/>
+                <w:bCs w:val="0"/>
+              </w:rPr>
+            </w:pPr>
+            <w:r>
+              <w:rPr>
+                <w:b w:val="0"/>
+                <w:bCs w:val="0"/>
+              </w:rPr>
               <w:t>3</w:t>
             </w:r>
           </w:p>
         </w:tc>
         <w:tc>
           <w:tcPr>
-            <w:tcW w:w="1124" w:type="dxa"/>
-            <w:vAlign w:val="center"/>
-          </w:tcPr>
-          <w:p>
-            <w:pPr>
-              <w:jc w:val="center"/>
-              <w:cnfStyle w:val="000000000000" w:firstRow="0" w:lastRow="0" w:firstColumn="0" w:lastColumn="0" w:oddVBand="0" w:evenVBand="0" w:oddHBand="0" w:evenHBand="0" w:firstRowFirstColumn="0" w:firstRowLastColumn="0" w:lastRowFirstColumn="0" w:lastRowLastColumn="0"/>
-            </w:pPr>
-            <w:r>
-              <w:t>2025-05-02</w:t>
-            </w:r>
-          </w:p>
-        </w:tc>
-        <w:tc>
-          <w:tcPr>
-            <w:tcW w:w="1313" w:type="dxa"/>
-            <w:vAlign w:val="center"/>
-          </w:tcPr>
-          <w:p>
-            <w:pPr>
-              <w:jc w:val="center"/>
-              <w:cnfStyle w:val="000000000000" w:firstRow="0" w:lastRow="0" w:firstColumn="0" w:lastColumn="0" w:oddVBand="0" w:evenVBand="0" w:oddHBand="0" w:evenHBand="0" w:firstRowFirstColumn="0" w:firstRowLastColumn="0" w:lastRowFirstColumn="0" w:lastRowLastColumn="0"/>
-            </w:pPr>
-            <w:r>
-              <w:t>Bambang Sirait</w:t>
-            </w:r>
-          </w:p>
-        </w:tc>
-        <w:tc>
-          <w:tcPr>
-            <w:tcW w:w="1106" w:type="dxa"/>
+            <w:tcW w:w="1831" w:type="dxa"/>
+            <w:vAlign w:val="center"/>
+          </w:tcPr>
+          <w:p>
+            <w:pPr>
+              <w:jc w:val="center"/>
+              <w:cnfStyle w:val="000000000000" w:firstRow="0" w:lastRow="0" w:firstColumn="0" w:lastColumn="0" w:oddVBand="0" w:evenVBand="0" w:oddHBand="0" w:evenHBand="0" w:firstRowFirstColumn="0" w:firstRowLastColumn="0" w:lastRowFirstColumn="0" w:lastRowLastColumn="0"/>
+            </w:pPr>
+            <w:r>
+              <w:t>Renovasi Toilet</w:t>
+            </w:r>
+          </w:p>
+        </w:tc>
+        <w:tc>
+          <w:tcPr>
+            <w:tcW w:w="1417" w:type="dxa"/>
+            <w:vAlign w:val="center"/>
+          </w:tcPr>
+          <w:p>
+            <w:pPr>
+              <w:jc w:val="center"/>
+              <w:cnfStyle w:val="000000000000" w:firstRow="0" w:lastRow="0" w:firstColumn="0" w:lastColumn="0" w:oddVBand="0" w:evenVBand="0" w:oddHBand="0" w:evenHBand="0" w:firstRowFirstColumn="0" w:firstRowLastColumn="0" w:lastRowFirstColumn="0" w:lastRowLastColumn="0"/>
+            </w:pPr>
+            <w:r>
+              <w:t>Jln. Sudiarto No. 383, Banjarmasin 18733, Aceh</w:t>
+            </w:r>
+          </w:p>
+        </w:tc>
+        <w:tc>
+          <w:tcPr>
+            <w:tcW w:w="1276" w:type="dxa"/>
+            <w:vAlign w:val="center"/>
+          </w:tcPr>
+          <w:p>
+            <w:pPr>
+              <w:jc w:val="center"/>
+              <w:cnfStyle w:val="000000000000" w:firstRow="0" w:lastRow="0" w:firstColumn="0" w:lastColumn="0" w:oddVBand="0" w:evenVBand="0" w:oddHBand="0" w:evenHBand="0" w:firstRowFirstColumn="0" w:firstRowLastColumn="0" w:lastRowFirstColumn="0" w:lastRowLastColumn="0"/>
+            </w:pPr>
+            <w:r>
+              <w:t>2025-05-01</w:t>
+            </w:r>
+          </w:p>
+        </w:tc>
+        <w:tc>
+          <w:tcPr>
+            <w:tcW w:w="1701" w:type="dxa"/>
             <w:vAlign w:val="center"/>
           </w:tcPr>
           <w:p>
@@ -465,61 +426,16 @@
         </w:tc>
         <w:tc>
           <w:tcPr>
-            <w:tcW w:w="755" w:type="dxa"/>
-            <w:vAlign w:val="center"/>
-          </w:tcPr>
-          <w:p>
-            <w:pPr>
-              <w:jc w:val="center"/>
-              <w:cnfStyle w:val="000000000000" w:firstRow="0" w:lastRow="0" w:firstColumn="0" w:lastColumn="0" w:oddVBand="0" w:evenVBand="0" w:oddHBand="0" w:evenHBand="0" w:firstRowFirstColumn="0" w:firstRowLastColumn="0" w:lastRowFirstColumn="0" w:lastRowLastColumn="0"/>
-            </w:pPr>
-            <w:r>
-              <w:t>50</w:t>
-            </w:r>
-          </w:p>
-        </w:tc>
-        <w:tc>
-          <w:tcPr>
-            <w:tcW w:w="973" w:type="dxa"/>
-            <w:vAlign w:val="center"/>
-          </w:tcPr>
-          <w:p>
-            <w:pPr>
-              <w:jc w:val="center"/>
-              <w:cnfStyle w:val="000000000000" w:firstRow="0" w:lastRow="0" w:firstColumn="0" w:lastColumn="0" w:oddVBand="0" w:evenVBand="0" w:oddHBand="0" w:evenHBand="0" w:firstRowFirstColumn="0" w:firstRowLastColumn="0" w:lastRowFirstColumn="0" w:lastRowLastColumn="0"/>
-            </w:pPr>
-            <w:r>
-              <w:t>0,00</w:t>
-            </w:r>
-          </w:p>
-        </w:tc>
-        <w:tc>
-          <w:tcPr>
-            <w:tcW w:w="914" w:type="dxa"/>
-            <w:vAlign w:val="center"/>
-          </w:tcPr>
-          <w:p>
-            <w:pPr>
-              <w:jc w:val="center"/>
-              <w:cnfStyle w:val="000000000000" w:firstRow="0" w:lastRow="0" w:firstColumn="0" w:lastColumn="0" w:oddVBand="0" w:evenVBand="0" w:oddHBand="0" w:evenHBand="0" w:firstRowFirstColumn="0" w:firstRowLastColumn="0" w:lastRowFirstColumn="0" w:lastRowLastColumn="0"/>
-            </w:pPr>
-            <w:r>
-              <w:t>1.000.000,00</w:t>
-            </w:r>
-          </w:p>
-        </w:tc>
-        <w:tc>
-          <w:tcPr>
-            <w:tcW w:w="2115" w:type="dxa"/>
-            <w:vAlign w:val="center"/>
-          </w:tcPr>
-          <w:p>
-            <w:pPr>
-              <w:jc w:val="center"/>
-              <w:cnfStyle w:val="000000000000" w:firstRow="0" w:lastRow="0" w:firstColumn="0" w:lastColumn="0" w:oddVBand="0" w:evenVBand="0" w:oddHBand="0" w:evenHBand="0" w:firstRowFirstColumn="0" w:firstRowLastColumn="0" w:lastRowFirstColumn="0" w:lastRowLastColumn="0"/>
-            </w:pPr>
-            <w:r>
-              <w:t>Nota-0002</w:t>
+            <w:tcW w:w="1559" w:type="dxa"/>
+            <w:vAlign w:val="center"/>
+          </w:tcPr>
+          <w:p>
+            <w:pPr>
+              <w:jc w:val="center"/>
+              <w:cnfStyle w:val="000000000000" w:firstRow="0" w:lastRow="0" w:firstColumn="0" w:lastColumn="0" w:oddVBand="0" w:evenVBand="0" w:oddHBand="0" w:evenHBand="0" w:firstRowFirstColumn="0" w:firstRowLastColumn="0" w:lastRowFirstColumn="0" w:lastRowLastColumn="0"/>
+            </w:pPr>
+            <w:r>
+              <w:t>1000000</w:t>
             </w:r>
           </w:p>
         </w:tc>
@@ -537,45 +453,68 @@
           <w:p>
             <w:pPr>
               <w:jc w:val="center"/>
-            </w:pPr>
-            <w:r>
+              <w:rPr>
+                <w:b w:val="0"/>
+                <w:bCs w:val="0"/>
+              </w:rPr>
+            </w:pPr>
+            <w:r>
+              <w:rPr>
+                <w:b w:val="0"/>
+                <w:bCs w:val="0"/>
+              </w:rPr>
               <w:t>4</w:t>
             </w:r>
           </w:p>
         </w:tc>
         <w:tc>
           <w:tcPr>
-            <w:tcW w:w="1124" w:type="dxa"/>
-            <w:vAlign w:val="center"/>
-          </w:tcPr>
-          <w:p>
-            <w:pPr>
-              <w:jc w:val="center"/>
-              <w:cnfStyle w:val="000000000000" w:firstRow="0" w:lastRow="0" w:firstColumn="0" w:lastColumn="0" w:oddVBand="0" w:evenVBand="0" w:oddHBand="0" w:evenHBand="0" w:firstRowFirstColumn="0" w:firstRowLastColumn="0" w:lastRowFirstColumn="0" w:lastRowLastColumn="0"/>
-            </w:pPr>
-            <w:r>
-              <w:t>2025-05-02</w:t>
-            </w:r>
-          </w:p>
-        </w:tc>
-        <w:tc>
-          <w:tcPr>
-            <w:tcW w:w="1313" w:type="dxa"/>
-            <w:vAlign w:val="center"/>
-          </w:tcPr>
-          <w:p>
-            <w:pPr>
-              <w:jc w:val="center"/>
-              <w:cnfStyle w:val="000000000000" w:firstRow="0" w:lastRow="0" w:firstColumn="0" w:lastColumn="0" w:oddVBand="0" w:evenVBand="0" w:oddHBand="0" w:evenHBand="0" w:firstRowFirstColumn="0" w:firstRowLastColumn="0" w:lastRowFirstColumn="0" w:lastRowLastColumn="0"/>
-            </w:pPr>
-            <w:r>
-              <w:t>Bambang Sirait</w:t>
-            </w:r>
-          </w:p>
-        </w:tc>
-        <w:tc>
-          <w:tcPr>
-            <w:tcW w:w="1106" w:type="dxa"/>
+            <w:tcW w:w="1831" w:type="dxa"/>
+            <w:vAlign w:val="center"/>
+          </w:tcPr>
+          <w:p>
+            <w:pPr>
+              <w:jc w:val="center"/>
+              <w:cnfStyle w:val="000000000000" w:firstRow="0" w:lastRow="0" w:firstColumn="0" w:lastColumn="0" w:oddVBand="0" w:evenVBand="0" w:oddHBand="0" w:evenHBand="0" w:firstRowFirstColumn="0" w:firstRowLastColumn="0" w:lastRowFirstColumn="0" w:lastRowLastColumn="0"/>
+            </w:pPr>
+            <w:r>
+              <w:t>Renovasi Toilet</w:t>
+            </w:r>
+          </w:p>
+        </w:tc>
+        <w:tc>
+          <w:tcPr>
+            <w:tcW w:w="1417" w:type="dxa"/>
+            <w:vAlign w:val="center"/>
+          </w:tcPr>
+          <w:p>
+            <w:pPr>
+              <w:jc w:val="center"/>
+              <w:cnfStyle w:val="000000000000" w:firstRow="0" w:lastRow="0" w:firstColumn="0" w:lastColumn="0" w:oddVBand="0" w:evenVBand="0" w:oddHBand="0" w:evenHBand="0" w:firstRowFirstColumn="0" w:firstRowLastColumn="0" w:lastRowFirstColumn="0" w:lastRowLastColumn="0"/>
+            </w:pPr>
+            <w:r>
+              <w:t>Jln. Sudiarto No. 383, Banjarmasin 18733, Aceh</w:t>
+            </w:r>
+          </w:p>
+        </w:tc>
+        <w:tc>
+          <w:tcPr>
+            <w:tcW w:w="1276" w:type="dxa"/>
+            <w:vAlign w:val="center"/>
+          </w:tcPr>
+          <w:p>
+            <w:pPr>
+              <w:jc w:val="center"/>
+              <w:cnfStyle w:val="000000000000" w:firstRow="0" w:lastRow="0" w:firstColumn="0" w:lastColumn="0" w:oddVBand="0" w:evenVBand="0" w:oddHBand="0" w:evenHBand="0" w:firstRowFirstColumn="0" w:firstRowLastColumn="0" w:lastRowFirstColumn="0" w:lastRowLastColumn="0"/>
+            </w:pPr>
+            <w:r>
+              <w:t>2025-05-01</w:t>
+            </w:r>
+          </w:p>
+        </w:tc>
+        <w:tc>
+          <w:tcPr>
+            <w:tcW w:w="1701" w:type="dxa"/>
             <w:vAlign w:val="center"/>
           </w:tcPr>
           <w:p>
@@ -590,61 +529,16 @@
         </w:tc>
         <w:tc>
           <w:tcPr>
-            <w:tcW w:w="755" w:type="dxa"/>
-            <w:vAlign w:val="center"/>
-          </w:tcPr>
-          <w:p>
-            <w:pPr>
-              <w:jc w:val="center"/>
-              <w:cnfStyle w:val="000000000000" w:firstRow="0" w:lastRow="0" w:firstColumn="0" w:lastColumn="0" w:oddVBand="0" w:evenVBand="0" w:oddHBand="0" w:evenHBand="0" w:firstRowFirstColumn="0" w:firstRowLastColumn="0" w:lastRowFirstColumn="0" w:lastRowLastColumn="0"/>
-            </w:pPr>
-            <w:r>
-              <w:t>50</w:t>
-            </w:r>
-          </w:p>
-        </w:tc>
-        <w:tc>
-          <w:tcPr>
-            <w:tcW w:w="973" w:type="dxa"/>
-            <w:vAlign w:val="center"/>
-          </w:tcPr>
-          <w:p>
-            <w:pPr>
-              <w:jc w:val="center"/>
-              <w:cnfStyle w:val="000000000000" w:firstRow="0" w:lastRow="0" w:firstColumn="0" w:lastColumn="0" w:oddVBand="0" w:evenVBand="0" w:oddHBand="0" w:evenHBand="0" w:firstRowFirstColumn="0" w:firstRowLastColumn="0" w:lastRowFirstColumn="0" w:lastRowLastColumn="0"/>
-            </w:pPr>
-            <w:r>
-              <w:t>0,00</w:t>
-            </w:r>
-          </w:p>
-        </w:tc>
-        <w:tc>
-          <w:tcPr>
-            <w:tcW w:w="914" w:type="dxa"/>
-            <w:vAlign w:val="center"/>
-          </w:tcPr>
-          <w:p>
-            <w:pPr>
-              <w:jc w:val="center"/>
-              <w:cnfStyle w:val="000000000000" w:firstRow="0" w:lastRow="0" w:firstColumn="0" w:lastColumn="0" w:oddVBand="0" w:evenVBand="0" w:oddHBand="0" w:evenHBand="0" w:firstRowFirstColumn="0" w:firstRowLastColumn="0" w:lastRowFirstColumn="0" w:lastRowLastColumn="0"/>
-            </w:pPr>
-            <w:r>
-              <w:t>600.000,00</w:t>
-            </w:r>
-          </w:p>
-        </w:tc>
-        <w:tc>
-          <w:tcPr>
-            <w:tcW w:w="2115" w:type="dxa"/>
-            <w:vAlign w:val="center"/>
-          </w:tcPr>
-          <w:p>
-            <w:pPr>
-              <w:jc w:val="center"/>
-              <w:cnfStyle w:val="000000000000" w:firstRow="0" w:lastRow="0" w:firstColumn="0" w:lastColumn="0" w:oddVBand="0" w:evenVBand="0" w:oddHBand="0" w:evenHBand="0" w:firstRowFirstColumn="0" w:firstRowLastColumn="0" w:lastRowFirstColumn="0" w:lastRowLastColumn="0"/>
-            </w:pPr>
-            <w:r>
-              <w:t>Nota-0002</w:t>
+            <w:tcW w:w="1559" w:type="dxa"/>
+            <w:vAlign w:val="center"/>
+          </w:tcPr>
+          <w:p>
+            <w:pPr>
+              <w:jc w:val="center"/>
+              <w:cnfStyle w:val="000000000000" w:firstRow="0" w:lastRow="0" w:firstColumn="0" w:lastColumn="0" w:oddVBand="0" w:evenVBand="0" w:oddHBand="0" w:evenHBand="0" w:firstRowFirstColumn="0" w:firstRowLastColumn="0" w:lastRowFirstColumn="0" w:lastRowLastColumn="0"/>
+            </w:pPr>
+            <w:r>
+              <w:t>600000</w:t>
             </w:r>
           </w:p>
         </w:tc>
@@ -662,45 +556,68 @@
           <w:p>
             <w:pPr>
               <w:jc w:val="center"/>
-            </w:pPr>
-            <w:r>
+              <w:rPr>
+                <w:b w:val="0"/>
+                <w:bCs w:val="0"/>
+              </w:rPr>
+            </w:pPr>
+            <w:r>
+              <w:rPr>
+                <w:b w:val="0"/>
+                <w:bCs w:val="0"/>
+              </w:rPr>
               <w:t>5</w:t>
             </w:r>
           </w:p>
         </w:tc>
         <w:tc>
           <w:tcPr>
-            <w:tcW w:w="1124" w:type="dxa"/>
-            <w:vAlign w:val="center"/>
-          </w:tcPr>
-          <w:p>
-            <w:pPr>
-              <w:jc w:val="center"/>
-              <w:cnfStyle w:val="000000000000" w:firstRow="0" w:lastRow="0" w:firstColumn="0" w:lastColumn="0" w:oddVBand="0" w:evenVBand="0" w:oddHBand="0" w:evenHBand="0" w:firstRowFirstColumn="0" w:firstRowLastColumn="0" w:lastRowFirstColumn="0" w:lastRowLastColumn="0"/>
-            </w:pPr>
-            <w:r>
-              <w:t>2025-05-02</w:t>
-            </w:r>
-          </w:p>
-        </w:tc>
-        <w:tc>
-          <w:tcPr>
-            <w:tcW w:w="1313" w:type="dxa"/>
-            <w:vAlign w:val="center"/>
-          </w:tcPr>
-          <w:p>
-            <w:pPr>
-              <w:jc w:val="center"/>
-              <w:cnfStyle w:val="000000000000" w:firstRow="0" w:lastRow="0" w:firstColumn="0" w:lastColumn="0" w:oddVBand="0" w:evenVBand="0" w:oddHBand="0" w:evenHBand="0" w:firstRowFirstColumn="0" w:firstRowLastColumn="0" w:lastRowFirstColumn="0" w:lastRowLastColumn="0"/>
-            </w:pPr>
-            <w:r>
-              <w:t>Bambang Sirait</w:t>
-            </w:r>
-          </w:p>
-        </w:tc>
-        <w:tc>
-          <w:tcPr>
-            <w:tcW w:w="1106" w:type="dxa"/>
+            <w:tcW w:w="1831" w:type="dxa"/>
+            <w:vAlign w:val="center"/>
+          </w:tcPr>
+          <w:p>
+            <w:pPr>
+              <w:jc w:val="center"/>
+              <w:cnfStyle w:val="000000000000" w:firstRow="0" w:lastRow="0" w:firstColumn="0" w:lastColumn="0" w:oddVBand="0" w:evenVBand="0" w:oddHBand="0" w:evenHBand="0" w:firstRowFirstColumn="0" w:firstRowLastColumn="0" w:lastRowFirstColumn="0" w:lastRowLastColumn="0"/>
+            </w:pPr>
+            <w:r>
+              <w:t>Renovasi Toilet</w:t>
+            </w:r>
+          </w:p>
+        </w:tc>
+        <w:tc>
+          <w:tcPr>
+            <w:tcW w:w="1417" w:type="dxa"/>
+            <w:vAlign w:val="center"/>
+          </w:tcPr>
+          <w:p>
+            <w:pPr>
+              <w:jc w:val="center"/>
+              <w:cnfStyle w:val="000000000000" w:firstRow="0" w:lastRow="0" w:firstColumn="0" w:lastColumn="0" w:oddVBand="0" w:evenVBand="0" w:oddHBand="0" w:evenHBand="0" w:firstRowFirstColumn="0" w:firstRowLastColumn="0" w:lastRowFirstColumn="0" w:lastRowLastColumn="0"/>
+            </w:pPr>
+            <w:r>
+              <w:t>Jln. Sudiarto No. 383, Banjarmasin 18733, Aceh</w:t>
+            </w:r>
+          </w:p>
+        </w:tc>
+        <w:tc>
+          <w:tcPr>
+            <w:tcW w:w="1276" w:type="dxa"/>
+            <w:vAlign w:val="center"/>
+          </w:tcPr>
+          <w:p>
+            <w:pPr>
+              <w:jc w:val="center"/>
+              <w:cnfStyle w:val="000000000000" w:firstRow="0" w:lastRow="0" w:firstColumn="0" w:lastColumn="0" w:oddVBand="0" w:evenVBand="0" w:oddHBand="0" w:evenHBand="0" w:firstRowFirstColumn="0" w:firstRowLastColumn="0" w:lastRowFirstColumn="0" w:lastRowLastColumn="0"/>
+            </w:pPr>
+            <w:r>
+              <w:t>2025-05-01</w:t>
+            </w:r>
+          </w:p>
+        </w:tc>
+        <w:tc>
+          <w:tcPr>
+            <w:tcW w:w="1701" w:type="dxa"/>
             <w:vAlign w:val="center"/>
           </w:tcPr>
           <w:p>
@@ -715,61 +632,16 @@
         </w:tc>
         <w:tc>
           <w:tcPr>
-            <w:tcW w:w="755" w:type="dxa"/>
-            <w:vAlign w:val="center"/>
-          </w:tcPr>
-          <w:p>
-            <w:pPr>
-              <w:jc w:val="center"/>
-              <w:cnfStyle w:val="000000000000" w:firstRow="0" w:lastRow="0" w:firstColumn="0" w:lastColumn="0" w:oddVBand="0" w:evenVBand="0" w:oddHBand="0" w:evenHBand="0" w:firstRowFirstColumn="0" w:firstRowLastColumn="0" w:lastRowFirstColumn="0" w:lastRowLastColumn="0"/>
-            </w:pPr>
-            <w:r>
-              <w:t>25</w:t>
-            </w:r>
-          </w:p>
-        </w:tc>
-        <w:tc>
-          <w:tcPr>
-            <w:tcW w:w="973" w:type="dxa"/>
-            <w:vAlign w:val="center"/>
-          </w:tcPr>
-          <w:p>
-            <w:pPr>
-              <w:jc w:val="center"/>
-              <w:cnfStyle w:val="000000000000" w:firstRow="0" w:lastRow="0" w:firstColumn="0" w:lastColumn="0" w:oddVBand="0" w:evenVBand="0" w:oddHBand="0" w:evenHBand="0" w:firstRowFirstColumn="0" w:firstRowLastColumn="0" w:lastRowFirstColumn="0" w:lastRowLastColumn="0"/>
-            </w:pPr>
-            <w:r>
-              <w:t>0,00</w:t>
-            </w:r>
-          </w:p>
-        </w:tc>
-        <w:tc>
-          <w:tcPr>
-            <w:tcW w:w="914" w:type="dxa"/>
-            <w:vAlign w:val="center"/>
-          </w:tcPr>
-          <w:p>
-            <w:pPr>
-              <w:jc w:val="center"/>
-              <w:cnfStyle w:val="000000000000" w:firstRow="0" w:lastRow="0" w:firstColumn="0" w:lastColumn="0" w:oddVBand="0" w:evenVBand="0" w:oddHBand="0" w:evenHBand="0" w:firstRowFirstColumn="0" w:firstRowLastColumn="0" w:lastRowFirstColumn="0" w:lastRowLastColumn="0"/>
-            </w:pPr>
-            <w:r>
-              <w:t>250.000,00</w:t>
-            </w:r>
-          </w:p>
-        </w:tc>
-        <w:tc>
-          <w:tcPr>
-            <w:tcW w:w="2115" w:type="dxa"/>
-            <w:vAlign w:val="center"/>
-          </w:tcPr>
-          <w:p>
-            <w:pPr>
-              <w:jc w:val="center"/>
-              <w:cnfStyle w:val="000000000000" w:firstRow="0" w:lastRow="0" w:firstColumn="0" w:lastColumn="0" w:oddVBand="0" w:evenVBand="0" w:oddHBand="0" w:evenHBand="0" w:firstRowFirstColumn="0" w:firstRowLastColumn="0" w:lastRowFirstColumn="0" w:lastRowLastColumn="0"/>
-            </w:pPr>
-            <w:r>
-              <w:t>Nota-0002</w:t>
+            <w:tcW w:w="1559" w:type="dxa"/>
+            <w:vAlign w:val="center"/>
+          </w:tcPr>
+          <w:p>
+            <w:pPr>
+              <w:jc w:val="center"/>
+              <w:cnfStyle w:val="000000000000" w:firstRow="0" w:lastRow="0" w:firstColumn="0" w:lastColumn="0" w:oddVBand="0" w:evenVBand="0" w:oddHBand="0" w:evenHBand="0" w:firstRowFirstColumn="0" w:firstRowLastColumn="0" w:lastRowFirstColumn="0" w:lastRowLastColumn="0"/>
+            </w:pPr>
+            <w:r>
+              <w:t>250000</w:t>
             </w:r>
           </w:p>
         </w:tc>
@@ -787,45 +659,68 @@
           <w:p>
             <w:pPr>
               <w:jc w:val="center"/>
-            </w:pPr>
-            <w:r>
+              <w:rPr>
+                <w:b w:val="0"/>
+                <w:bCs w:val="0"/>
+              </w:rPr>
+            </w:pPr>
+            <w:r>
+              <w:rPr>
+                <w:b w:val="0"/>
+                <w:bCs w:val="0"/>
+              </w:rPr>
               <w:t>6</w:t>
             </w:r>
           </w:p>
         </w:tc>
         <w:tc>
           <w:tcPr>
-            <w:tcW w:w="1124" w:type="dxa"/>
-            <w:vAlign w:val="center"/>
-          </w:tcPr>
-          <w:p>
-            <w:pPr>
-              <w:jc w:val="center"/>
-              <w:cnfStyle w:val="000000000000" w:firstRow="0" w:lastRow="0" w:firstColumn="0" w:lastColumn="0" w:oddVBand="0" w:evenVBand="0" w:oddHBand="0" w:evenHBand="0" w:firstRowFirstColumn="0" w:firstRowLastColumn="0" w:lastRowFirstColumn="0" w:lastRowLastColumn="0"/>
-            </w:pPr>
-            <w:r>
-              <w:t>2025-05-02</w:t>
-            </w:r>
-          </w:p>
-        </w:tc>
-        <w:tc>
-          <w:tcPr>
-            <w:tcW w:w="1313" w:type="dxa"/>
-            <w:vAlign w:val="center"/>
-          </w:tcPr>
-          <w:p>
-            <w:pPr>
-              <w:jc w:val="center"/>
-              <w:cnfStyle w:val="000000000000" w:firstRow="0" w:lastRow="0" w:firstColumn="0" w:lastColumn="0" w:oddVBand="0" w:evenVBand="0" w:oddHBand="0" w:evenHBand="0" w:firstRowFirstColumn="0" w:firstRowLastColumn="0" w:lastRowFirstColumn="0" w:lastRowLastColumn="0"/>
-            </w:pPr>
-            <w:r>
-              <w:t>Bambang Sirait</w:t>
-            </w:r>
-          </w:p>
-        </w:tc>
-        <w:tc>
-          <w:tcPr>
-            <w:tcW w:w="1106" w:type="dxa"/>
+            <w:tcW w:w="1831" w:type="dxa"/>
+            <w:vAlign w:val="center"/>
+          </w:tcPr>
+          <w:p>
+            <w:pPr>
+              <w:jc w:val="center"/>
+              <w:cnfStyle w:val="000000000000" w:firstRow="0" w:lastRow="0" w:firstColumn="0" w:lastColumn="0" w:oddVBand="0" w:evenVBand="0" w:oddHBand="0" w:evenHBand="0" w:firstRowFirstColumn="0" w:firstRowLastColumn="0" w:lastRowFirstColumn="0" w:lastRowLastColumn="0"/>
+            </w:pPr>
+            <w:r>
+              <w:t>Renovasi Toilet</w:t>
+            </w:r>
+          </w:p>
+        </w:tc>
+        <w:tc>
+          <w:tcPr>
+            <w:tcW w:w="1417" w:type="dxa"/>
+            <w:vAlign w:val="center"/>
+          </w:tcPr>
+          <w:p>
+            <w:pPr>
+              <w:jc w:val="center"/>
+              <w:cnfStyle w:val="000000000000" w:firstRow="0" w:lastRow="0" w:firstColumn="0" w:lastColumn="0" w:oddVBand="0" w:evenVBand="0" w:oddHBand="0" w:evenHBand="0" w:firstRowFirstColumn="0" w:firstRowLastColumn="0" w:lastRowFirstColumn="0" w:lastRowLastColumn="0"/>
+            </w:pPr>
+            <w:r>
+              <w:t>Jln. Sudiarto No. 383, Banjarmasin 18733, Aceh</w:t>
+            </w:r>
+          </w:p>
+        </w:tc>
+        <w:tc>
+          <w:tcPr>
+            <w:tcW w:w="1276" w:type="dxa"/>
+            <w:vAlign w:val="center"/>
+          </w:tcPr>
+          <w:p>
+            <w:pPr>
+              <w:jc w:val="center"/>
+              <w:cnfStyle w:val="000000000000" w:firstRow="0" w:lastRow="0" w:firstColumn="0" w:lastColumn="0" w:oddVBand="0" w:evenVBand="0" w:oddHBand="0" w:evenHBand="0" w:firstRowFirstColumn="0" w:firstRowLastColumn="0" w:lastRowFirstColumn="0" w:lastRowLastColumn="0"/>
+            </w:pPr>
+            <w:r>
+              <w:t>2025-05-01</w:t>
+            </w:r>
+          </w:p>
+        </w:tc>
+        <w:tc>
+          <w:tcPr>
+            <w:tcW w:w="1701" w:type="dxa"/>
             <w:vAlign w:val="center"/>
           </w:tcPr>
           <w:p>
@@ -840,61 +735,16 @@
         </w:tc>
         <w:tc>
           <w:tcPr>
-            <w:tcW w:w="755" w:type="dxa"/>
-            <w:vAlign w:val="center"/>
-          </w:tcPr>
-          <w:p>
-            <w:pPr>
-              <w:jc w:val="center"/>
-              <w:cnfStyle w:val="000000000000" w:firstRow="0" w:lastRow="0" w:firstColumn="0" w:lastColumn="0" w:oddVBand="0" w:evenVBand="0" w:oddHBand="0" w:evenHBand="0" w:firstRowFirstColumn="0" w:firstRowLastColumn="0" w:lastRowFirstColumn="0" w:lastRowLastColumn="0"/>
-            </w:pPr>
-            <w:r>
-              <w:t>30</w:t>
-            </w:r>
-          </w:p>
-        </w:tc>
-        <w:tc>
-          <w:tcPr>
-            <w:tcW w:w="973" w:type="dxa"/>
-            <w:vAlign w:val="center"/>
-          </w:tcPr>
-          <w:p>
-            <w:pPr>
-              <w:jc w:val="center"/>
-              <w:cnfStyle w:val="000000000000" w:firstRow="0" w:lastRow="0" w:firstColumn="0" w:lastColumn="0" w:oddVBand="0" w:evenVBand="0" w:oddHBand="0" w:evenHBand="0" w:firstRowFirstColumn="0" w:firstRowLastColumn="0" w:lastRowFirstColumn="0" w:lastRowLastColumn="0"/>
-            </w:pPr>
-            <w:r>
-              <w:t>0,00</w:t>
-            </w:r>
-          </w:p>
-        </w:tc>
-        <w:tc>
-          <w:tcPr>
-            <w:tcW w:w="914" w:type="dxa"/>
-            <w:vAlign w:val="center"/>
-          </w:tcPr>
-          <w:p>
-            <w:pPr>
-              <w:jc w:val="center"/>
-              <w:cnfStyle w:val="000000000000" w:firstRow="0" w:lastRow="0" w:firstColumn="0" w:lastColumn="0" w:oddVBand="0" w:evenVBand="0" w:oddHBand="0" w:evenHBand="0" w:firstRowFirstColumn="0" w:firstRowLastColumn="0" w:lastRowFirstColumn="0" w:lastRowLastColumn="0"/>
-            </w:pPr>
-            <w:r>
-              <w:t>750.000,00</w:t>
-            </w:r>
-          </w:p>
-        </w:tc>
-        <w:tc>
-          <w:tcPr>
-            <w:tcW w:w="2115" w:type="dxa"/>
-            <w:vAlign w:val="center"/>
-          </w:tcPr>
-          <w:p>
-            <w:pPr>
-              <w:jc w:val="center"/>
-              <w:cnfStyle w:val="000000000000" w:firstRow="0" w:lastRow="0" w:firstColumn="0" w:lastColumn="0" w:oddVBand="0" w:evenVBand="0" w:oddHBand="0" w:evenHBand="0" w:firstRowFirstColumn="0" w:firstRowLastColumn="0" w:lastRowFirstColumn="0" w:lastRowLastColumn="0"/>
-            </w:pPr>
-            <w:r>
-              <w:t>Nota-0002</w:t>
+            <w:tcW w:w="1559" w:type="dxa"/>
+            <w:vAlign w:val="center"/>
+          </w:tcPr>
+          <w:p>
+            <w:pPr>
+              <w:jc w:val="center"/>
+              <w:cnfStyle w:val="000000000000" w:firstRow="0" w:lastRow="0" w:firstColumn="0" w:lastColumn="0" w:oddVBand="0" w:evenVBand="0" w:oddHBand="0" w:evenHBand="0" w:firstRowFirstColumn="0" w:firstRowLastColumn="0" w:lastRowFirstColumn="0" w:lastRowLastColumn="0"/>
+            </w:pPr>
+            <w:r>
+              <w:t>750000</w:t>
             </w:r>
           </w:p>
         </w:tc>
@@ -906,7 +756,7 @@
         <w:tc>
           <w:tcPr>
             <w:cnfStyle w:val="001000000000" w:firstRow="0" w:lastRow="0" w:firstColumn="1" w:lastColumn="0" w:oddVBand="0" w:evenVBand="0" w:oddHBand="0" w:evenHBand="0" w:firstRowFirstColumn="0" w:firstRowLastColumn="0" w:lastRowFirstColumn="0" w:lastRowLastColumn="0"/>
-            <w:tcW w:w="4259" w:type="dxa"/>
+            <w:tcW w:w="5240" w:type="dxa"/>
             <w:gridSpan w:val="4"/>
             <w:vAlign w:val="center"/>
           </w:tcPr>
@@ -915,10 +765,7 @@
               <w:jc w:val="center"/>
             </w:pPr>
             <w:r>
-              <w:t>Total</w:t>
-            </w:r>
-            <w:r>
-              <w:t xml:space="preserve"> </w:t>
+              <w:t xml:space="preserve">Total </w:t>
             </w:r>
             <w:proofErr w:type="spellStart"/>
             <w:r>
@@ -929,23 +776,266 @@
         </w:tc>
         <w:tc>
           <w:tcPr>
-            <w:tcW w:w="4757" w:type="dxa"/>
-            <w:gridSpan w:val="4"/>
-            <w:vAlign w:val="center"/>
-          </w:tcPr>
-          <w:p>
-            <w:pPr>
-              <w:jc w:val="center"/>
-              <w:cnfStyle w:val="000000000000" w:firstRow="0" w:lastRow="0" w:firstColumn="0" w:lastColumn="0" w:oddVBand="0" w:evenVBand="0" w:oddHBand="0" w:evenHBand="0" w:firstRowFirstColumn="0" w:firstRowLastColumn="0" w:lastRowFirstColumn="0" w:lastRowLastColumn="0"/>
-            </w:pPr>
-            <w:r>
-              <w:t>7.800.000,00</w:t>
+            <w:tcW w:w="3264" w:type="dxa"/>
+            <w:gridSpan w:val="2"/>
+            <w:shd w:val="clear" w:color="auto" w:fill="auto"/>
+          </w:tcPr>
+          <w:p>
+            <w:pPr>
+              <w:jc w:val="center"/>
+              <w:cnfStyle w:val="000000000000" w:firstRow="0" w:lastRow="0" w:firstColumn="0" w:lastColumn="0" w:oddVBand="0" w:evenVBand="0" w:oddHBand="0" w:evenHBand="0" w:firstRowFirstColumn="0" w:firstRowLastColumn="0" w:lastRowFirstColumn="0" w:lastRowLastColumn="0"/>
+            </w:pPr>
+            <w:r>
+              <w:t>5200000</w:t>
             </w:r>
           </w:p>
         </w:tc>
       </w:tr>
     </w:tbl>
+    <w:p>
+      <w:proofErr w:type="spellStart"/>
+      <w:r>
+        <w:t>Laporan</w:t>
+      </w:r>
+      <w:proofErr w:type="spellEnd"/>
+      <w:r>
+        <w:t xml:space="preserve"> </w:t>
+      </w:r>
+      <w:proofErr w:type="spellStart"/>
+      <w:r>
+        <w:t>Pembelian</w:t>
+      </w:r>
+      <w:proofErr w:type="spellEnd"/>
+      <w:r>
+        <w:t xml:space="preserve"> </w:t>
+      </w:r>
+    </w:p>
     <w:p/>
+    <w:p/>
+    <w:p/>
+    <w:p>
+      <w:proofErr w:type="spellStart"/>
+      <w:r>
+        <w:t>Laporan</w:t>
+      </w:r>
+      <w:proofErr w:type="spellEnd"/>
+      <w:r>
+        <w:t xml:space="preserve"> </w:t>
+      </w:r>
+      <w:proofErr w:type="spellStart"/>
+      <w:r>
+        <w:t>Penyewaan</w:t>
+      </w:r>
+      <w:proofErr w:type="spellEnd"/>
+    </w:p>
+    <w:tbl>
+      <w:tblPr>
+        <w:tblStyle w:val="GridTable1Light"/>
+        <w:tblpPr w:leftFromText="180" w:rightFromText="180" w:vertAnchor="page" w:horzAnchor="margin" w:tblpY="6589"/>
+        <w:tblW w:w="0" w:type="auto"/>
+        <w:tblLayout w:type="fixed"/>
+        <w:tblLook w:val="04A0" w:firstRow="1" w:lastRow="0" w:firstColumn="1" w:lastColumn="0" w:noHBand="0" w:noVBand="1"/>
+      </w:tblPr>
+      <w:tblGrid>
+        <w:gridCol w:w="988"/>
+        <w:gridCol w:w="1701"/>
+        <w:gridCol w:w="1134"/>
+        <w:gridCol w:w="1701"/>
+        <w:gridCol w:w="2268"/>
+      </w:tblGrid>
+      <w:tr>
+        <w:trPr>
+          <w:cnfStyle w:val="100000000000" w:firstRow="1" w:lastRow="0" w:firstColumn="0" w:lastColumn="0" w:oddVBand="0" w:evenVBand="0" w:oddHBand="0" w:evenHBand="0" w:firstRowFirstColumn="0" w:firstRowLastColumn="0" w:lastRowFirstColumn="0" w:lastRowLastColumn="0"/>
+          <w:trHeight w:val="556"/>
+        </w:trPr>
+        <w:tc>
+          <w:tcPr>
+            <w:cnfStyle w:val="001000000000" w:firstRow="0" w:lastRow="0" w:firstColumn="1" w:lastColumn="0" w:oddVBand="0" w:evenVBand="0" w:oddHBand="0" w:evenHBand="0" w:firstRowFirstColumn="0" w:firstRowLastColumn="0" w:lastRowFirstColumn="0" w:lastRowLastColumn="0"/>
+            <w:tcW w:w="988" w:type="dxa"/>
+            <w:vAlign w:val="center"/>
+          </w:tcPr>
+          <w:p>
+            <w:pPr>
+              <w:jc w:val="center"/>
+            </w:pPr>
+            <w:r>
+              <w:t>No</w:t>
+            </w:r>
+          </w:p>
+        </w:tc>
+        <w:tc>
+          <w:tcPr>
+            <w:tcW w:w="1701" w:type="dxa"/>
+            <w:vAlign w:val="center"/>
+          </w:tcPr>
+          <w:p>
+            <w:pPr>
+              <w:jc w:val="center"/>
+              <w:cnfStyle w:val="100000000000" w:firstRow="1" w:lastRow="0" w:firstColumn="0" w:lastColumn="0" w:oddVBand="0" w:evenVBand="0" w:oddHBand="0" w:evenHBand="0" w:firstRowFirstColumn="0" w:firstRowLastColumn="0" w:lastRowFirstColumn="0" w:lastRowLastColumn="0"/>
+            </w:pPr>
+            <w:r>
+              <w:t xml:space="preserve">Nama </w:t>
+            </w:r>
+            <w:proofErr w:type="spellStart"/>
+            <w:r>
+              <w:t>proyek</w:t>
+            </w:r>
+            <w:proofErr w:type="spellEnd"/>
+          </w:p>
+        </w:tc>
+        <w:tc>
+          <w:tcPr>
+            <w:tcW w:w="1134" w:type="dxa"/>
+            <w:vAlign w:val="center"/>
+          </w:tcPr>
+          <w:p>
+            <w:pPr>
+              <w:jc w:val="center"/>
+              <w:cnfStyle w:val="100000000000" w:firstRow="1" w:lastRow="0" w:firstColumn="0" w:lastColumn="0" w:oddVBand="0" w:evenVBand="0" w:oddHBand="0" w:evenHBand="0" w:firstRowFirstColumn="0" w:firstRowLastColumn="0" w:lastRowFirstColumn="0" w:lastRowLastColumn="0"/>
+            </w:pPr>
+            <w:proofErr w:type="spellStart"/>
+            <w:r>
+              <w:t>Tempat</w:t>
+            </w:r>
+            <w:proofErr w:type="spellEnd"/>
+            <w:r>
+              <w:t xml:space="preserve"> </w:t>
+            </w:r>
+            <w:proofErr w:type="spellStart"/>
+            <w:r>
+              <w:t>proyek</w:t>
+            </w:r>
+            <w:proofErr w:type="spellEnd"/>
+          </w:p>
+        </w:tc>
+        <w:tc>
+          <w:tcPr>
+            <w:tcW w:w="1701" w:type="dxa"/>
+            <w:vAlign w:val="center"/>
+          </w:tcPr>
+          <w:p>
+            <w:pPr>
+              <w:jc w:val="center"/>
+              <w:cnfStyle w:val="100000000000" w:firstRow="1" w:lastRow="0" w:firstColumn="0" w:lastColumn="0" w:oddVBand="0" w:evenVBand="0" w:oddHBand="0" w:evenHBand="0" w:firstRowFirstColumn="0" w:firstRowLastColumn="0" w:lastRowFirstColumn="0" w:lastRowLastColumn="0"/>
+            </w:pPr>
+            <w:r>
+              <w:t>Barang</w:t>
+            </w:r>
+            <w:r>
+              <w:t xml:space="preserve"> </w:t>
+            </w:r>
+            <w:proofErr w:type="spellStart"/>
+            <w:r>
+              <w:t>disewa</w:t>
+            </w:r>
+            <w:proofErr w:type="spellEnd"/>
+          </w:p>
+        </w:tc>
+        <w:tc>
+          <w:tcPr>
+            <w:tcW w:w="2268" w:type="dxa"/>
+            <w:vAlign w:val="center"/>
+          </w:tcPr>
+          <w:p>
+            <w:pPr>
+              <w:jc w:val="center"/>
+              <w:cnfStyle w:val="100000000000" w:firstRow="1" w:lastRow="0" w:firstColumn="0" w:lastColumn="0" w:oddVBand="0" w:evenVBand="0" w:oddHBand="0" w:evenHBand="0" w:firstRowFirstColumn="0" w:firstRowLastColumn="0" w:lastRowFirstColumn="0" w:lastRowLastColumn="0"/>
+            </w:pPr>
+            <w:r>
+              <w:t>Total</w:t>
+            </w:r>
+          </w:p>
+        </w:tc>
+      </w:tr>
+      <w:tr>
+        <w:trPr>
+          <w:trHeight w:val="388"/>
+        </w:trPr>
+        <w:tc>
+          <w:tcPr>
+            <w:cnfStyle w:val="001000000000" w:firstRow="0" w:lastRow="0" w:firstColumn="1" w:lastColumn="0" w:oddVBand="0" w:evenVBand="0" w:oddHBand="0" w:evenHBand="0" w:firstRowFirstColumn="0" w:firstRowLastColumn="0" w:lastRowFirstColumn="0" w:lastRowLastColumn="0"/>
+            <w:tcW w:w="988" w:type="dxa"/>
+            <w:vAlign w:val="center"/>
+          </w:tcPr>
+          <w:p>
+            <w:pPr>
+              <w:jc w:val="center"/>
+              <w:rPr>
+                <w:b w:val="0"/>
+                <w:bCs w:val="0"/>
+              </w:rPr>
+            </w:pPr>
+            <w:r>
+              <w:rPr>
+                <w:b w:val="0"/>
+                <w:bCs w:val="0"/>
+              </w:rPr>
+              <w:t>1</w:t>
+            </w:r>
+          </w:p>
+        </w:tc>
+        <w:tc>
+          <w:tcPr>
+            <w:tcW w:w="1701" w:type="dxa"/>
+            <w:vAlign w:val="center"/>
+          </w:tcPr>
+          <w:p>
+            <w:pPr>
+              <w:jc w:val="center"/>
+              <w:cnfStyle w:val="000000000000" w:firstRow="0" w:lastRow="0" w:firstColumn="0" w:lastColumn="0" w:oddVBand="0" w:evenVBand="0" w:oddHBand="0" w:evenHBand="0" w:firstRowFirstColumn="0" w:firstRowLastColumn="0" w:lastRowFirstColumn="0" w:lastRowLastColumn="0"/>
+            </w:pPr>
+            <w:r>
+              <w:t>Gedung Sekolah Dasar Negeri 1 Administrasi Jakarta Pusat</w:t>
+            </w:r>
+          </w:p>
+        </w:tc>
+        <w:tc>
+          <w:tcPr>
+            <w:tcW w:w="1134" w:type="dxa"/>
+            <w:vAlign w:val="center"/>
+          </w:tcPr>
+          <w:p>
+            <w:pPr>
+              <w:jc w:val="center"/>
+              <w:cnfStyle w:val="000000000000" w:firstRow="0" w:lastRow="0" w:firstColumn="0" w:lastColumn="0" w:oddVBand="0" w:evenVBand="0" w:oddHBand="0" w:evenHBand="0" w:firstRowFirstColumn="0" w:firstRowLastColumn="0" w:lastRowFirstColumn="0" w:lastRowLastColumn="0"/>
+            </w:pPr>
+            <w:r>
+              <w:t>Gg. Industri No. 610, Administrasi Jakarta Pusat 7</w:t>
+            </w:r>
+          </w:p>
+        </w:tc>
+        <w:tc>
+          <w:tcPr>
+            <w:tcW w:w="1701" w:type="dxa"/>
+            <w:vAlign w:val="center"/>
+          </w:tcPr>
+          <w:p>
+            <w:pPr>
+              <w:jc w:val="center"/>
+              <w:cnfStyle w:val="000000000000" w:firstRow="0" w:lastRow="0" w:firstColumn="0" w:lastColumn="0" w:oddVBand="0" w:evenVBand="0" w:oddHBand="0" w:evenHBand="0" w:firstRowFirstColumn="0" w:firstRowLastColumn="0" w:lastRowFirstColumn="0" w:lastRowLastColumn="0"/>
+            </w:pPr>
+            <w:r>
+              <w:t>123</w:t>
+            </w:r>
+          </w:p>
+        </w:tc>
+        <w:tc>
+          <w:tcPr>
+            <w:tcW w:w="2268" w:type="dxa"/>
+            <w:vAlign w:val="center"/>
+          </w:tcPr>
+          <w:p>
+            <w:pPr>
+              <w:jc w:val="center"/>
+              <w:cnfStyle w:val="000000000000" w:firstRow="0" w:lastRow="0" w:firstColumn="0" w:lastColumn="0" w:oddVBand="0" w:evenVBand="0" w:oddHBand="0" w:evenHBand="0" w:firstRowFirstColumn="0" w:firstRowLastColumn="0" w:lastRowFirstColumn="0" w:lastRowLastColumn="0"/>
+            </w:pPr>
+            <w:r>
+              <w:t>15129</w:t>
+            </w:r>
+          </w:p>
+        </w:tc>
+      </w:tr>
+    </w:tbl>
     <w:p>
       <w:r>
         <w:rPr>
@@ -954,13 +1044,13 @@
         <mc:AlternateContent>
           <mc:Choice Requires="wps">
             <w:drawing>
-              <wp:anchor distT="45720" distB="45720" distL="114300" distR="114300" simplePos="0" relativeHeight="251659264" behindDoc="0" locked="0" layoutInCell="1" allowOverlap="1" wp14:anchorId="0E981A49" wp14:editId="1EE31A1A">
+              <wp:anchor distT="45720" distB="45720" distL="114300" distR="114300" simplePos="0" relativeHeight="251659264" behindDoc="0" locked="0" layoutInCell="1" allowOverlap="1" wp14:anchorId="0E981A49" wp14:editId="3DBEBE27">
                 <wp:simplePos x="0" y="0"/>
                 <wp:positionH relativeFrom="margin">
-                  <wp:posOffset>3911600</wp:posOffset>
+                  <wp:posOffset>3698240</wp:posOffset>
                 </wp:positionH>
                 <wp:positionV relativeFrom="paragraph">
-                  <wp:posOffset>3810</wp:posOffset>
+                  <wp:posOffset>1334135</wp:posOffset>
                 </wp:positionV>
                 <wp:extent cx="1847850" cy="1404620"/>
                 <wp:effectExtent l="0" t="0" r="19050" b="18415"/>
@@ -999,7 +1089,7 @@
                         <w:txbxContent>
                           <w:p>
                             <w:pPr>
-                              <w:pStyle w:val="TidakAdaSpasi"/>
+                              <w:pStyle w:val="NoSpacing"/>
                               <w:rPr>
                                 <w:rFonts w:cstheme="minorHAnsi"/>
                               </w:rPr>
@@ -1021,7 +1111,7 @@
                           </w:p>
                           <w:p>
                             <w:pPr>
-                              <w:pStyle w:val="TidakAdaSpasi"/>
+                              <w:pStyle w:val="NoSpacing"/>
                               <w:rPr>
                                 <w:rFonts w:cstheme="minorHAnsi"/>
                                 <w:b/>
@@ -1075,7 +1165,7 @@
                           </w:p>
                           <w:p>
                             <w:pPr>
-                              <w:pStyle w:val="TidakAdaSpasi"/>
+                              <w:pStyle w:val="NoSpacing"/>
                               <w:rPr>
                                 <w:rFonts w:cstheme="minorHAnsi"/>
                               </w:rPr>
@@ -1083,7 +1173,7 @@
                           </w:p>
                           <w:p>
                             <w:pPr>
-                              <w:pStyle w:val="TidakAdaSpasi"/>
+                              <w:pStyle w:val="NoSpacing"/>
                               <w:rPr>
                                 <w:rFonts w:cstheme="minorHAnsi"/>
                               </w:rPr>
@@ -1091,7 +1181,7 @@
                           </w:p>
                           <w:p>
                             <w:pPr>
-                              <w:pStyle w:val="TidakAdaSpasi"/>
+                              <w:pStyle w:val="NoSpacing"/>
                               <w:rPr>
                                 <w:rFonts w:cstheme="minorHAnsi"/>
                                 <w:b/>
@@ -1179,7 +1269,7 @@
                   <wp14:pctWidth>0</wp14:pctWidth>
                 </wp14:sizeRelH>
                 <wp14:sizeRelV relativeFrom="margin">
-                  <wp14:pctHeight>20000</wp14:pctHeight>
+                  <wp14:pctHeight>0</wp14:pctHeight>
                 </wp14:sizeRelV>
               </wp:anchor>
             </w:drawing>
@@ -1190,12 +1280,12 @@
                 <v:stroke joinstyle="miter"/>
                 <v:path gradientshapeok="t" o:connecttype="rect"/>
               </v:shapetype>
-              <v:shape id="Text Box 2" o:spid="_x0000_s1026" type="#_x0000_t202" style="position:absolute;margin-left:308pt;margin-top:.3pt;width:145.5pt;height:110.6pt;z-index:251659264;visibility:visible;mso-wrap-style:square;mso-width-percent:0;mso-height-percent:200;mso-wrap-distance-left:9pt;mso-wrap-distance-top:3.6pt;mso-wrap-distance-right:9pt;mso-wrap-distance-bottom:3.6pt;mso-position-horizontal:absolute;mso-position-horizontal-relative:margin;mso-position-vertical:absolute;mso-position-vertical-relative:text;mso-width-percent:0;mso-height-percent:200;mso-width-relative:margin;mso-height-relative:margin;v-text-anchor:top" o:gfxdata="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" strokecolor="white [3212]">
+              <v:shape id="Text Box 2" o:spid="_x0000_s1026" type="#_x0000_t202" style="position:absolute;margin-left:291.2pt;margin-top:105.05pt;width:145.5pt;height:110.6pt;z-index:251659264;visibility:visible;mso-wrap-style:square;mso-width-percent:0;mso-height-percent:0;mso-wrap-distance-left:9pt;mso-wrap-distance-top:3.6pt;mso-wrap-distance-right:9pt;mso-wrap-distance-bottom:3.6pt;mso-position-horizontal:absolute;mso-position-horizontal-relative:margin;mso-position-vertical:absolute;mso-position-vertical-relative:text;mso-width-percent:0;mso-height-percent:0;mso-width-relative:margin;mso-height-relative:margin;v-text-anchor:top" o:gfxdata="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" strokecolor="white [3212]">
                 <v:textbox style="mso-fit-shape-to-text:t">
                   <w:txbxContent>
                     <w:p>
                       <w:pPr>
-                        <w:pStyle w:val="TidakAdaSpasi"/>
+                        <w:pStyle w:val="NoSpacing"/>
                         <w:rPr>
                           <w:rFonts w:cstheme="minorHAnsi"/>
                         </w:rPr>
@@ -1217,7 +1307,7 @@
                     </w:p>
                     <w:p>
                       <w:pPr>
-                        <w:pStyle w:val="TidakAdaSpasi"/>
+                        <w:pStyle w:val="NoSpacing"/>
                         <w:rPr>
                           <w:rFonts w:cstheme="minorHAnsi"/>
                           <w:b/>
@@ -1271,7 +1361,7 @@
                     </w:p>
                     <w:p>
                       <w:pPr>
-                        <w:pStyle w:val="TidakAdaSpasi"/>
+                        <w:pStyle w:val="NoSpacing"/>
                         <w:rPr>
                           <w:rFonts w:cstheme="minorHAnsi"/>
                         </w:rPr>
@@ -1279,7 +1369,7 @@
                     </w:p>
                     <w:p>
                       <w:pPr>
-                        <w:pStyle w:val="TidakAdaSpasi"/>
+                        <w:pStyle w:val="NoSpacing"/>
                         <w:rPr>
                           <w:rFonts w:cstheme="minorHAnsi"/>
                         </w:rPr>
@@ -1287,7 +1377,7 @@
                     </w:p>
                     <w:p>
                       <w:pPr>
-                        <w:pStyle w:val="TidakAdaSpasi"/>
+                        <w:pStyle w:val="NoSpacing"/>
                         <w:rPr>
                           <w:rFonts w:cstheme="minorHAnsi"/>
                           <w:b/>
@@ -1437,7 +1527,7 @@
 <w:hdr xmlns:wpc="http://schemas.microsoft.com/office/word/2010/wordprocessingCanvas" xmlns:cx="http://schemas.microsoft.com/office/drawing/2014/chartex" xmlns:cx1="http://schemas.microsoft.com/office/drawing/2015/9/8/chartex" xmlns:cx2="http://schemas.microsoft.com/office/drawing/2015/10/21/chartex" xmlns:cx3="http://schemas.microsoft.com/office/drawing/2016/5/9/chartex" xmlns:cx4="http://schemas.microsoft.com/office/drawing/2016/5/10/chartex" xmlns:cx5="http://schemas.microsoft.com/office/drawing/2016/5/11/chartex" xmlns:cx6="http://schemas.microsoft.com/office/drawing/2016/5/12/chartex" xmlns:cx7="http://schemas.microsoft.com/office/drawing/2016/5/13/chartex" xmlns:cx8="http://schemas.microsoft.com/office/drawing/2016/5/14/chartex" xmlns:mc="http://schemas.openxmlformats.org/markup-compatibility/2006" xmlns:aink="http://schemas.microsoft.com/office/drawing/2016/ink" xmlns:am3d="http://schemas.microsoft.com/office/drawing/2017/model3d" xmlns:o="urn:schemas-microsoft-com:office:office" xmlns:oel="http://schemas.microsoft.com/office/2019/extlst" xmlns:r="http://schemas.openxmlformats.org/officeDocument/2006/relationships" xmlns:m="http://schemas.openxmlformats.org/officeDocument/2006/math" xmlns:v="urn:schemas-microsoft-com:vml" xmlns:wp14="http://schemas.microsoft.com/office/word/2010/wordprocessingDrawing" xmlns:wp="http://schemas.openxmlformats.org/drawingml/2006/wordprocessingDrawing" xmlns:w10="urn:schemas-microsoft-com:office:word" xmlns:w="http://schemas.openxmlformats.org/wordprocessingml/2006/main" xmlns:w14="http://schemas.microsoft.com/office/word/2010/wordml" xmlns:w15="http://schemas.microsoft.com/office/word/2012/wordml" xmlns:w16cex="http://schemas.microsoft.com/office/word/2018/wordml/cex" xmlns:w16cid="http://schemas.microsoft.com/office/word/2016/wordml/cid" xmlns:w16="http://schemas.microsoft.com/office/word/2018/wordml" xmlns:w16du="http://schemas.microsoft.com/office/word/2023/wordml/word16du" xmlns:w16sdtdh="http://schemas.microsoft.com/office/word/2020/wordml/sdtdatahash" xmlns:w16sdtfl="http://schemas.microsoft.com/office/word/2024/wordml/sdtformatlock" xmlns:w16se="http://schemas.microsoft.com/office/word/2015/wordml/symex" xmlns:wpg="http://schemas.microsoft.com/office/word/2010/wordprocessingGroup" xmlns:wpi="http://schemas.microsoft.com/office/word/2010/wordprocessingInk" xmlns:wne="http://schemas.microsoft.com/office/word/2006/wordml" xmlns:wps="http://schemas.microsoft.com/office/word/2010/wordprocessingShape" mc:Ignorable="w14 w15 w16se w16cid w16 w16cex w16sdtdh w16sdtfl w16du wp14">
   <w:tbl>
     <w:tblPr>
-      <w:tblStyle w:val="KisiTabel"/>
+      <w:tblStyle w:val="TableGrid"/>
       <w:tblpPr w:leftFromText="180" w:rightFromText="180" w:vertAnchor="text" w:horzAnchor="margin" w:tblpY="145"/>
       <w:tblW w:w="0" w:type="auto"/>
       <w:tblBorders>
@@ -2103,13 +2193,13 @@
     <w:name w:val="Normal"/>
     <w:qFormat/>
   </w:style>
-  <w:style w:type="character" w:default="1" w:styleId="FontParagrafDefault">
+  <w:style w:type="character" w:default="1" w:styleId="DefaultParagraphFont">
     <w:name w:val="Default Paragraph Font"/>
     <w:uiPriority w:val="1"/>
     <w:semiHidden/>
     <w:unhideWhenUsed/>
   </w:style>
-  <w:style w:type="table" w:default="1" w:styleId="TabelNormal">
+  <w:style w:type="table" w:default="1" w:styleId="TableNormal">
     <w:name w:val="Normal Table"/>
     <w:uiPriority w:val="99"/>
     <w:semiHidden/>
@@ -2124,13 +2214,13 @@
       </w:tblCellMar>
     </w:tblPr>
   </w:style>
-  <w:style w:type="numbering" w:default="1" w:styleId="TidakAdaDaftar">
+  <w:style w:type="numbering" w:default="1" w:styleId="NoList">
     <w:name w:val="No List"/>
     <w:uiPriority w:val="99"/>
     <w:semiHidden/>
     <w:unhideWhenUsed/>
   </w:style>
-  <w:style w:type="paragraph" w:styleId="TidakAdaSpasi">
+  <w:style w:type="paragraph" w:styleId="NoSpacing">
     <w:name w:val="No Spacing"/>
     <w:uiPriority w:val="1"/>
     <w:qFormat/>
@@ -2142,7 +2232,7 @@
   <w:style w:type="paragraph" w:styleId="Header">
     <w:name w:val="header"/>
     <w:basedOn w:val="Normal"/>
-    <w:link w:val="HeaderKAR"/>
+    <w:link w:val="HeaderChar"/>
     <w:uiPriority w:val="99"/>
     <w:unhideWhenUsed/>
     <w:rsid w:val="00BA68BA"/>
@@ -2154,9 +2244,9 @@
       <w:spacing w:after="0" w:line="240" w:lineRule="auto"/>
     </w:pPr>
   </w:style>
-  <w:style w:type="character" w:customStyle="1" w:styleId="HeaderKAR">
-    <w:name w:val="Header KAR"/>
-    <w:basedOn w:val="FontParagrafDefault"/>
+  <w:style w:type="character" w:customStyle="1" w:styleId="HeaderChar">
+    <w:name w:val="Header Char"/>
+    <w:basedOn w:val="DefaultParagraphFont"/>
     <w:link w:val="Header"/>
     <w:uiPriority w:val="99"/>
     <w:rsid w:val="00BA68BA"/>
@@ -2164,7 +2254,7 @@
   <w:style w:type="paragraph" w:styleId="Footer">
     <w:name w:val="footer"/>
     <w:basedOn w:val="Normal"/>
-    <w:link w:val="FooterKAR"/>
+    <w:link w:val="FooterChar"/>
     <w:uiPriority w:val="99"/>
     <w:unhideWhenUsed/>
     <w:rsid w:val="00BA68BA"/>
@@ -2176,16 +2266,16 @@
       <w:spacing w:after="0" w:line="240" w:lineRule="auto"/>
     </w:pPr>
   </w:style>
-  <w:style w:type="character" w:customStyle="1" w:styleId="FooterKAR">
-    <w:name w:val="Footer KAR"/>
-    <w:basedOn w:val="FontParagrafDefault"/>
+  <w:style w:type="character" w:customStyle="1" w:styleId="FooterChar">
+    <w:name w:val="Footer Char"/>
+    <w:basedOn w:val="DefaultParagraphFont"/>
     <w:link w:val="Footer"/>
     <w:uiPriority w:val="99"/>
     <w:rsid w:val="00BA68BA"/>
   </w:style>
-  <w:style w:type="table" w:styleId="KisiTabel">
+  <w:style w:type="table" w:styleId="TableGrid">
     <w:name w:val="Table Grid"/>
-    <w:basedOn w:val="TabelNormal"/>
+    <w:basedOn w:val="TableNormal"/>
     <w:uiPriority w:val="39"/>
     <w:rsid w:val="00BA68BA"/>
     <w:pPr>
@@ -2202,9 +2292,9 @@
       </w:tblBorders>
     </w:tblPr>
   </w:style>
-  <w:style w:type="table" w:styleId="TabelKisi1Terang">
+  <w:style w:type="table" w:styleId="GridTable1Light">
     <w:name w:val="Grid Table 1 Light"/>
-    <w:basedOn w:val="TabelNormal"/>
+    <w:basedOn w:val="TableNormal"/>
     <w:uiPriority w:val="46"/>
     <w:rsid w:val="009C3B8E"/>
     <w:pPr>

</xml_diff>